<commit_message>
Week-04 R solution added
</commit_message>
<xml_diff>
--- a/week-04/Quiz1.docx
+++ b/week-04/Quiz1.docx
@@ -5,365 +5,1667 @@
     <w:p>
       <w:pPr>
         <w:pStyle w:val="1"/>
-      </w:pPr>
+        <w:rPr>
+          <w:lang w:val="en-US"/>
+        </w:rPr>
+      </w:pPr>
+      <w:r>
+        <w:rPr>
+          <w:lang w:val="en-US"/>
+        </w:rPr>
+        <w:t>Neural Networks: Representation</w:t>
+      </w:r>
+    </w:p>
+    <w:p>
+      <w:pPr>
+        <w:rPr>
+          <w:lang w:val="en-US" w:eastAsia="en-US"/>
+        </w:rPr>
+      </w:pPr>
+    </w:p>
+    <w:p>
+      <w:pPr>
+        <w:rPr>
+          <w:lang w:val="en-US"/>
+        </w:rPr>
+      </w:pPr>
+    </w:p>
+    <w:p>
+      <w:pPr>
+        <w:shd w:val="clear" w:color="auto" w:fill="FFFFFF"/>
+        <w:spacing w:after="300" w:line="300" w:lineRule="atLeast"/>
+        <w:rPr>
+          <w:rFonts w:ascii="Arial" w:eastAsia="Times New Roman" w:hAnsi="Arial" w:cs="Arial"/>
+          <w:color w:val="4472C4" w:themeColor="accent1"/>
+          <w:lang w:val="en-US" w:eastAsia="uk-UA"/>
+        </w:rPr>
+      </w:pPr>
+      <w:r>
+        <w:rPr>
+          <w:rFonts w:ascii="Arial" w:eastAsia="Times New Roman" w:hAnsi="Arial" w:cs="Arial"/>
+          <w:color w:val="4472C4" w:themeColor="accent1"/>
+          <w:lang w:val="en-US" w:eastAsia="uk-UA"/>
+        </w:rPr>
+        <w:t xml:space="preserve">Q. </w:t>
+      </w:r>
+      <w:r>
+        <w:rPr>
+          <w:rFonts w:ascii="Arial" w:eastAsia="Times New Roman" w:hAnsi="Arial" w:cs="Arial"/>
+          <w:color w:val="4472C4" w:themeColor="accent1"/>
+          <w:lang w:val="en-US" w:eastAsia="uk-UA"/>
+        </w:rPr>
+        <w:t>Which of the following statements are true? Check all that apply.</w:t>
+      </w:r>
+    </w:p>
+    <w:p>
+      <w:pPr>
+        <w:shd w:val="clear" w:color="auto" w:fill="FFFFFF"/>
+        <w:spacing w:after="300" w:line="300" w:lineRule="atLeast"/>
+        <w:rPr>
+          <w:rFonts w:ascii="Arial" w:eastAsia="Times New Roman" w:hAnsi="Arial" w:cs="Arial"/>
+          <w:color w:val="4472C4" w:themeColor="accent1"/>
+          <w:lang w:val="en-US" w:eastAsia="uk-UA"/>
+        </w:rPr>
+      </w:pPr>
+      <w:r>
+        <w:rPr>
+          <w:rFonts w:ascii="Arial" w:eastAsia="Times New Roman" w:hAnsi="Arial" w:cs="Arial"/>
+          <w:color w:val="00B050"/>
+          <w:sz w:val="28"/>
+          <w:szCs w:val="28"/>
+          <w:lang w:val="en-US" w:eastAsia="uk-UA"/>
+        </w:rPr>
+        <w:t>√</w:t>
+      </w:r>
+      <w:r>
+        <w:rPr>
+          <w:rFonts w:ascii="Arial" w:eastAsia="Times New Roman" w:hAnsi="Arial" w:cs="Arial"/>
+          <w:color w:val="00B050"/>
+          <w:sz w:val="28"/>
+          <w:szCs w:val="28"/>
+          <w:lang w:val="en-US" w:eastAsia="uk-UA"/>
+        </w:rPr>
+        <w:t xml:space="preserve"> </w:t>
+      </w:r>
+      <w:r>
+        <w:rPr>
+          <w:rFonts w:ascii="Arial" w:eastAsia="Times New Roman" w:hAnsi="Arial" w:cs="Arial"/>
+          <w:color w:val="FF0000"/>
+          <w:lang w:val="en-US" w:eastAsia="uk-UA"/>
+        </w:rPr>
+        <w:t>X</w:t>
+      </w:r>
+    </w:p>
+    <w:p>
+      <w:pPr>
+        <w:pStyle w:val="a4"/>
+        <w:shd w:val="clear" w:color="auto" w:fill="FFFFFF"/>
+        <w:spacing w:before="0" w:beforeAutospacing="0" w:line="300" w:lineRule="atLeast"/>
+        <w:rPr>
+          <w:rFonts w:ascii="Arial" w:hAnsi="Arial" w:cs="Arial"/>
+          <w:color w:val="333333"/>
+          <w:lang w:val="en-US"/>
+        </w:rPr>
+      </w:pPr>
+      <w:r>
+        <w:rPr>
+          <w:rFonts w:ascii="Arial" w:hAnsi="Arial" w:cs="Arial"/>
+          <w:color w:val="333333"/>
+          <w:lang w:val="en-US"/>
+        </w:rPr>
+        <w:t>A two layer (one input layer, one output layer; no hidden layer) neural network can represent the XOR function.</w:t>
+      </w:r>
+    </w:p>
+    <w:p>
+      <w:pPr>
+        <w:pStyle w:val="a4"/>
+        <w:shd w:val="clear" w:color="auto" w:fill="FFFFFF"/>
+        <w:spacing w:before="0" w:beforeAutospacing="0" w:line="300" w:lineRule="atLeast"/>
+        <w:rPr>
+          <w:rFonts w:ascii="Arial" w:hAnsi="Arial" w:cs="Arial"/>
+          <w:color w:val="333333"/>
+          <w:lang w:val="en-US"/>
+        </w:rPr>
+      </w:pPr>
+      <w:r>
+        <w:rPr>
+          <w:rFonts w:ascii="Arial" w:hAnsi="Arial" w:cs="Arial"/>
+          <w:color w:val="333333"/>
+          <w:lang w:val="en-US"/>
+        </w:rPr>
+        <w:t>The activation values of the hidden units in a neural network, with the sigmoid activation function applied at every layer, are always in the range (0, 1).</w:t>
+      </w:r>
+    </w:p>
+    <w:p>
+      <w:pPr>
+        <w:pStyle w:val="a4"/>
+        <w:shd w:val="clear" w:color="auto" w:fill="FFFFFF"/>
+        <w:spacing w:before="0" w:beforeAutospacing="0" w:after="0" w:line="300" w:lineRule="atLeast"/>
+        <w:rPr>
+          <w:rFonts w:ascii="Arial" w:hAnsi="Arial" w:cs="Arial"/>
+          <w:color w:val="333333"/>
+          <w:lang w:val="en-US"/>
+        </w:rPr>
+      </w:pPr>
+      <w:r>
+        <w:rPr>
+          <w:rFonts w:ascii="Arial" w:hAnsi="Arial" w:cs="Arial"/>
+          <w:color w:val="333333"/>
+          <w:lang w:val="en-US"/>
+        </w:rPr>
+        <w:t xml:space="preserve">Suppose you have a multi-class classification problem with three classes, trained with a </w:t>
+      </w:r>
+      <w:proofErr w:type="gramStart"/>
+      <w:r>
+        <w:rPr>
+          <w:rFonts w:ascii="Arial" w:hAnsi="Arial" w:cs="Arial"/>
+          <w:color w:val="333333"/>
+          <w:lang w:val="en-US"/>
+        </w:rPr>
+        <w:t>3 layer</w:t>
+      </w:r>
+      <w:proofErr w:type="gramEnd"/>
+      <w:r>
+        <w:rPr>
+          <w:rFonts w:ascii="Arial" w:hAnsi="Arial" w:cs="Arial"/>
+          <w:color w:val="333333"/>
+          <w:lang w:val="en-US"/>
+        </w:rPr>
+        <w:t xml:space="preserve"> network. Let </w:t>
+      </w:r>
+      <w:r>
+        <w:rPr>
+          <w:rStyle w:val="mi"/>
+          <w:rFonts w:ascii="STIXGeneral-Italic" w:hAnsi="STIXGeneral-Italic" w:cs="STIXGeneral-Italic"/>
+          <w:color w:val="333333"/>
+          <w:bdr w:val="none" w:sz="0" w:space="0" w:color="auto" w:frame="1"/>
+          <w:lang w:val="en-US"/>
+        </w:rPr>
+        <w:t>a</w:t>
+      </w:r>
+      <w:r>
+        <w:rPr>
+          <w:rStyle w:val="mo"/>
+          <w:rFonts w:ascii="STIXGeneral-Regular" w:hAnsi="STIXGeneral-Regular" w:cs="STIXGeneral-Regular"/>
+          <w:color w:val="333333"/>
+          <w:bdr w:val="none" w:sz="0" w:space="0" w:color="auto" w:frame="1"/>
+          <w:lang w:val="en-US"/>
+        </w:rPr>
+        <w:t>(</w:t>
+      </w:r>
+      <w:r>
+        <w:rPr>
+          <w:rStyle w:val="mn"/>
+          <w:rFonts w:ascii="STIXGeneral-Regular" w:hAnsi="STIXGeneral-Regular" w:cs="STIXGeneral-Regular"/>
+          <w:color w:val="333333"/>
+          <w:bdr w:val="none" w:sz="0" w:space="0" w:color="auto" w:frame="1"/>
+          <w:lang w:val="en-US"/>
+        </w:rPr>
+        <w:t>3</w:t>
+      </w:r>
+      <w:r>
+        <w:rPr>
+          <w:rStyle w:val="mo"/>
+          <w:rFonts w:ascii="STIXGeneral-Regular" w:hAnsi="STIXGeneral-Regular" w:cs="STIXGeneral-Regular"/>
+          <w:color w:val="333333"/>
+          <w:bdr w:val="none" w:sz="0" w:space="0" w:color="auto" w:frame="1"/>
+          <w:lang w:val="en-US"/>
+        </w:rPr>
+        <w:t>)</w:t>
+      </w:r>
+      <w:r>
+        <w:rPr>
+          <w:rStyle w:val="mn"/>
+          <w:rFonts w:ascii="STIXGeneral-Regular" w:hAnsi="STIXGeneral-Regular" w:cs="STIXGeneral-Regular"/>
+          <w:color w:val="333333"/>
+          <w:bdr w:val="none" w:sz="0" w:space="0" w:color="auto" w:frame="1"/>
+          <w:lang w:val="en-US"/>
+        </w:rPr>
+        <w:t>1</w:t>
+      </w:r>
+      <w:r>
+        <w:rPr>
+          <w:rStyle w:val="mo"/>
+          <w:rFonts w:ascii="STIXGeneral-Regular" w:hAnsi="STIXGeneral-Regular" w:cs="STIXGeneral-Regular"/>
+          <w:color w:val="333333"/>
+          <w:bdr w:val="none" w:sz="0" w:space="0" w:color="auto" w:frame="1"/>
+          <w:lang w:val="en-US"/>
+        </w:rPr>
+        <w:t>=(</w:t>
+      </w:r>
+      <w:r>
+        <w:rPr>
+          <w:rStyle w:val="mi"/>
+          <w:rFonts w:ascii="STIXGeneral-Italic" w:hAnsi="STIXGeneral-Italic" w:cs="STIXGeneral-Italic"/>
+          <w:color w:val="333333"/>
+          <w:bdr w:val="none" w:sz="0" w:space="0" w:color="auto" w:frame="1"/>
+          <w:lang w:val="en-US"/>
+        </w:rPr>
+        <w:t>h</w:t>
+      </w:r>
+      <w:r>
+        <w:rPr>
+          <w:rStyle w:val="mi"/>
+          <w:rFonts w:ascii="STIXGeneral-Regular" w:hAnsi="STIXGeneral-Regular" w:cs="STIXGeneral-Regular"/>
+          <w:color w:val="333333"/>
+          <w:bdr w:val="none" w:sz="0" w:space="0" w:color="auto" w:frame="1"/>
+        </w:rPr>
+        <w:t>Θ</w:t>
+      </w:r>
+      <w:r>
+        <w:rPr>
+          <w:rStyle w:val="mo"/>
+          <w:rFonts w:ascii="STIXGeneral-Regular" w:hAnsi="STIXGeneral-Regular" w:cs="STIXGeneral-Regular"/>
+          <w:color w:val="333333"/>
+          <w:bdr w:val="none" w:sz="0" w:space="0" w:color="auto" w:frame="1"/>
+          <w:lang w:val="en-US"/>
+        </w:rPr>
+        <w:t>(</w:t>
+      </w:r>
+      <w:r>
+        <w:rPr>
+          <w:rStyle w:val="mi"/>
+          <w:rFonts w:ascii="STIXGeneral-Italic" w:hAnsi="STIXGeneral-Italic" w:cs="STIXGeneral-Italic"/>
+          <w:color w:val="333333"/>
+          <w:bdr w:val="none" w:sz="0" w:space="0" w:color="auto" w:frame="1"/>
+          <w:lang w:val="en-US"/>
+        </w:rPr>
+        <w:t>x</w:t>
+      </w:r>
+      <w:r>
+        <w:rPr>
+          <w:rStyle w:val="mo"/>
+          <w:rFonts w:ascii="STIXGeneral-Regular" w:hAnsi="STIXGeneral-Regular" w:cs="STIXGeneral-Regular"/>
+          <w:color w:val="333333"/>
+          <w:bdr w:val="none" w:sz="0" w:space="0" w:color="auto" w:frame="1"/>
+          <w:lang w:val="en-US"/>
+        </w:rPr>
+        <w:t>))</w:t>
+      </w:r>
+      <w:r>
+        <w:rPr>
+          <w:rStyle w:val="mn"/>
+          <w:rFonts w:ascii="STIXGeneral-Regular" w:hAnsi="STIXGeneral-Regular" w:cs="STIXGeneral-Regular"/>
+          <w:color w:val="333333"/>
+          <w:bdr w:val="none" w:sz="0" w:space="0" w:color="auto" w:frame="1"/>
+          <w:lang w:val="en-US"/>
+        </w:rPr>
+        <w:t>1</w:t>
+      </w:r>
+      <w:r>
+        <w:rPr>
+          <w:rFonts w:ascii="Arial" w:hAnsi="Arial" w:cs="Arial"/>
+          <w:color w:val="333333"/>
+          <w:lang w:val="en-US"/>
+        </w:rPr>
+        <w:t> be the activation of the first output unit, and similarly </w:t>
+      </w:r>
+      <w:r>
+        <w:rPr>
+          <w:rStyle w:val="mi"/>
+          <w:rFonts w:ascii="STIXGeneral-Italic" w:hAnsi="STIXGeneral-Italic" w:cs="STIXGeneral-Italic"/>
+          <w:color w:val="333333"/>
+          <w:bdr w:val="none" w:sz="0" w:space="0" w:color="auto" w:frame="1"/>
+          <w:lang w:val="en-US"/>
+        </w:rPr>
+        <w:t>a</w:t>
+      </w:r>
+      <w:r>
+        <w:rPr>
+          <w:rStyle w:val="mo"/>
+          <w:rFonts w:ascii="STIXGeneral-Regular" w:hAnsi="STIXGeneral-Regular" w:cs="STIXGeneral-Regular"/>
+          <w:color w:val="333333"/>
+          <w:bdr w:val="none" w:sz="0" w:space="0" w:color="auto" w:frame="1"/>
+          <w:lang w:val="en-US"/>
+        </w:rPr>
+        <w:t>(</w:t>
+      </w:r>
+      <w:r>
+        <w:rPr>
+          <w:rStyle w:val="mn"/>
+          <w:rFonts w:ascii="STIXGeneral-Regular" w:hAnsi="STIXGeneral-Regular" w:cs="STIXGeneral-Regular"/>
+          <w:color w:val="333333"/>
+          <w:bdr w:val="none" w:sz="0" w:space="0" w:color="auto" w:frame="1"/>
+          <w:lang w:val="en-US"/>
+        </w:rPr>
+        <w:t>3</w:t>
+      </w:r>
+      <w:r>
+        <w:rPr>
+          <w:rStyle w:val="mo"/>
+          <w:rFonts w:ascii="STIXGeneral-Regular" w:hAnsi="STIXGeneral-Regular" w:cs="STIXGeneral-Regular"/>
+          <w:color w:val="333333"/>
+          <w:bdr w:val="none" w:sz="0" w:space="0" w:color="auto" w:frame="1"/>
+          <w:lang w:val="en-US"/>
+        </w:rPr>
+        <w:t>)</w:t>
+      </w:r>
+      <w:r>
+        <w:rPr>
+          <w:rStyle w:val="mn"/>
+          <w:rFonts w:ascii="STIXGeneral-Regular" w:hAnsi="STIXGeneral-Regular" w:cs="STIXGeneral-Regular"/>
+          <w:color w:val="333333"/>
+          <w:bdr w:val="none" w:sz="0" w:space="0" w:color="auto" w:frame="1"/>
+          <w:lang w:val="en-US"/>
+        </w:rPr>
+        <w:t>2</w:t>
+      </w:r>
+      <w:r>
+        <w:rPr>
+          <w:rStyle w:val="mo"/>
+          <w:rFonts w:ascii="STIXGeneral-Regular" w:hAnsi="STIXGeneral-Regular" w:cs="STIXGeneral-Regular"/>
+          <w:color w:val="333333"/>
+          <w:bdr w:val="none" w:sz="0" w:space="0" w:color="auto" w:frame="1"/>
+          <w:lang w:val="en-US"/>
+        </w:rPr>
+        <w:t>=(</w:t>
+      </w:r>
+      <w:r>
+        <w:rPr>
+          <w:rStyle w:val="mi"/>
+          <w:rFonts w:ascii="STIXGeneral-Italic" w:hAnsi="STIXGeneral-Italic" w:cs="STIXGeneral-Italic"/>
+          <w:color w:val="333333"/>
+          <w:bdr w:val="none" w:sz="0" w:space="0" w:color="auto" w:frame="1"/>
+          <w:lang w:val="en-US"/>
+        </w:rPr>
+        <w:t>h</w:t>
+      </w:r>
+      <w:r>
+        <w:rPr>
+          <w:rStyle w:val="mi"/>
+          <w:rFonts w:ascii="STIXGeneral-Regular" w:hAnsi="STIXGeneral-Regular" w:cs="STIXGeneral-Regular"/>
+          <w:color w:val="333333"/>
+          <w:bdr w:val="none" w:sz="0" w:space="0" w:color="auto" w:frame="1"/>
+        </w:rPr>
+        <w:t>Θ</w:t>
+      </w:r>
+      <w:r>
+        <w:rPr>
+          <w:rStyle w:val="mo"/>
+          <w:rFonts w:ascii="STIXGeneral-Regular" w:hAnsi="STIXGeneral-Regular" w:cs="STIXGeneral-Regular"/>
+          <w:color w:val="333333"/>
+          <w:bdr w:val="none" w:sz="0" w:space="0" w:color="auto" w:frame="1"/>
+          <w:lang w:val="en-US"/>
+        </w:rPr>
+        <w:t>(</w:t>
+      </w:r>
+      <w:r>
+        <w:rPr>
+          <w:rStyle w:val="mi"/>
+          <w:rFonts w:ascii="STIXGeneral-Italic" w:hAnsi="STIXGeneral-Italic" w:cs="STIXGeneral-Italic"/>
+          <w:color w:val="333333"/>
+          <w:bdr w:val="none" w:sz="0" w:space="0" w:color="auto" w:frame="1"/>
+          <w:lang w:val="en-US"/>
+        </w:rPr>
+        <w:t>x</w:t>
+      </w:r>
+      <w:r>
+        <w:rPr>
+          <w:rStyle w:val="mo"/>
+          <w:rFonts w:ascii="STIXGeneral-Regular" w:hAnsi="STIXGeneral-Regular" w:cs="STIXGeneral-Regular"/>
+          <w:color w:val="333333"/>
+          <w:bdr w:val="none" w:sz="0" w:space="0" w:color="auto" w:frame="1"/>
+          <w:lang w:val="en-US"/>
+        </w:rPr>
+        <w:t>))</w:t>
+      </w:r>
+      <w:r>
+        <w:rPr>
+          <w:rStyle w:val="mn"/>
+          <w:rFonts w:ascii="STIXGeneral-Regular" w:hAnsi="STIXGeneral-Regular" w:cs="STIXGeneral-Regular"/>
+          <w:color w:val="333333"/>
+          <w:bdr w:val="none" w:sz="0" w:space="0" w:color="auto" w:frame="1"/>
+          <w:lang w:val="en-US"/>
+        </w:rPr>
+        <w:t>2</w:t>
+      </w:r>
+      <w:r>
+        <w:rPr>
+          <w:rFonts w:ascii="Arial" w:hAnsi="Arial" w:cs="Arial"/>
+          <w:color w:val="333333"/>
+          <w:lang w:val="en-US"/>
+        </w:rPr>
+        <w:t> and </w:t>
+      </w:r>
+      <w:r>
+        <w:rPr>
+          <w:rStyle w:val="mi"/>
+          <w:rFonts w:ascii="STIXGeneral-Italic" w:hAnsi="STIXGeneral-Italic" w:cs="STIXGeneral-Italic"/>
+          <w:color w:val="333333"/>
+          <w:bdr w:val="none" w:sz="0" w:space="0" w:color="auto" w:frame="1"/>
+          <w:lang w:val="en-US"/>
+        </w:rPr>
+        <w:t>a</w:t>
+      </w:r>
+      <w:r>
+        <w:rPr>
+          <w:rStyle w:val="mo"/>
+          <w:rFonts w:ascii="STIXGeneral-Regular" w:hAnsi="STIXGeneral-Regular" w:cs="STIXGeneral-Regular"/>
+          <w:color w:val="333333"/>
+          <w:bdr w:val="none" w:sz="0" w:space="0" w:color="auto" w:frame="1"/>
+          <w:lang w:val="en-US"/>
+        </w:rPr>
+        <w:t>(</w:t>
+      </w:r>
+      <w:r>
+        <w:rPr>
+          <w:rStyle w:val="mn"/>
+          <w:rFonts w:ascii="STIXGeneral-Regular" w:hAnsi="STIXGeneral-Regular" w:cs="STIXGeneral-Regular"/>
+          <w:color w:val="333333"/>
+          <w:bdr w:val="none" w:sz="0" w:space="0" w:color="auto" w:frame="1"/>
+          <w:lang w:val="en-US"/>
+        </w:rPr>
+        <w:t>3</w:t>
+      </w:r>
+      <w:r>
+        <w:rPr>
+          <w:rStyle w:val="mo"/>
+          <w:rFonts w:ascii="STIXGeneral-Regular" w:hAnsi="STIXGeneral-Regular" w:cs="STIXGeneral-Regular"/>
+          <w:color w:val="333333"/>
+          <w:bdr w:val="none" w:sz="0" w:space="0" w:color="auto" w:frame="1"/>
+          <w:lang w:val="en-US"/>
+        </w:rPr>
+        <w:t>)</w:t>
+      </w:r>
+      <w:r>
+        <w:rPr>
+          <w:rStyle w:val="mn"/>
+          <w:rFonts w:ascii="STIXGeneral-Regular" w:hAnsi="STIXGeneral-Regular" w:cs="STIXGeneral-Regular"/>
+          <w:color w:val="333333"/>
+          <w:bdr w:val="none" w:sz="0" w:space="0" w:color="auto" w:frame="1"/>
+          <w:lang w:val="en-US"/>
+        </w:rPr>
+        <w:t>3</w:t>
+      </w:r>
+      <w:r>
+        <w:rPr>
+          <w:rStyle w:val="mo"/>
+          <w:rFonts w:ascii="STIXGeneral-Regular" w:hAnsi="STIXGeneral-Regular" w:cs="STIXGeneral-Regular"/>
+          <w:color w:val="333333"/>
+          <w:bdr w:val="none" w:sz="0" w:space="0" w:color="auto" w:frame="1"/>
+          <w:lang w:val="en-US"/>
+        </w:rPr>
+        <w:t>=(</w:t>
+      </w:r>
+      <w:r>
+        <w:rPr>
+          <w:rStyle w:val="mi"/>
+          <w:rFonts w:ascii="STIXGeneral-Italic" w:hAnsi="STIXGeneral-Italic" w:cs="STIXGeneral-Italic"/>
+          <w:color w:val="333333"/>
+          <w:bdr w:val="none" w:sz="0" w:space="0" w:color="auto" w:frame="1"/>
+          <w:lang w:val="en-US"/>
+        </w:rPr>
+        <w:t>h</w:t>
+      </w:r>
+      <w:r>
+        <w:rPr>
+          <w:rStyle w:val="mi"/>
+          <w:rFonts w:ascii="STIXGeneral-Regular" w:hAnsi="STIXGeneral-Regular" w:cs="STIXGeneral-Regular"/>
+          <w:color w:val="333333"/>
+          <w:bdr w:val="none" w:sz="0" w:space="0" w:color="auto" w:frame="1"/>
+        </w:rPr>
+        <w:t>Θ</w:t>
+      </w:r>
+      <w:r>
+        <w:rPr>
+          <w:rStyle w:val="mo"/>
+          <w:rFonts w:ascii="STIXGeneral-Regular" w:hAnsi="STIXGeneral-Regular" w:cs="STIXGeneral-Regular"/>
+          <w:color w:val="333333"/>
+          <w:bdr w:val="none" w:sz="0" w:space="0" w:color="auto" w:frame="1"/>
+          <w:lang w:val="en-US"/>
+        </w:rPr>
+        <w:t>(</w:t>
+      </w:r>
+      <w:r>
+        <w:rPr>
+          <w:rStyle w:val="mi"/>
+          <w:rFonts w:ascii="STIXGeneral-Italic" w:hAnsi="STIXGeneral-Italic" w:cs="STIXGeneral-Italic"/>
+          <w:color w:val="333333"/>
+          <w:bdr w:val="none" w:sz="0" w:space="0" w:color="auto" w:frame="1"/>
+          <w:lang w:val="en-US"/>
+        </w:rPr>
+        <w:t>x</w:t>
+      </w:r>
+      <w:r>
+        <w:rPr>
+          <w:rStyle w:val="mo"/>
+          <w:rFonts w:ascii="STIXGeneral-Regular" w:hAnsi="STIXGeneral-Regular" w:cs="STIXGeneral-Regular"/>
+          <w:color w:val="333333"/>
+          <w:bdr w:val="none" w:sz="0" w:space="0" w:color="auto" w:frame="1"/>
+          <w:lang w:val="en-US"/>
+        </w:rPr>
+        <w:t>))</w:t>
+      </w:r>
+      <w:r>
+        <w:rPr>
+          <w:rStyle w:val="mn"/>
+          <w:rFonts w:ascii="STIXGeneral-Regular" w:hAnsi="STIXGeneral-Regular" w:cs="STIXGeneral-Regular"/>
+          <w:color w:val="333333"/>
+          <w:bdr w:val="none" w:sz="0" w:space="0" w:color="auto" w:frame="1"/>
+          <w:lang w:val="en-US"/>
+        </w:rPr>
+        <w:t>3</w:t>
+      </w:r>
+      <w:r>
+        <w:rPr>
+          <w:rFonts w:ascii="Arial" w:hAnsi="Arial" w:cs="Arial"/>
+          <w:color w:val="333333"/>
+          <w:lang w:val="en-US"/>
+        </w:rPr>
+        <w:t>. Then for any input </w:t>
+      </w:r>
+      <w:r>
+        <w:rPr>
+          <w:rStyle w:val="mi"/>
+          <w:rFonts w:ascii="STIXGeneral-Italic" w:hAnsi="STIXGeneral-Italic" w:cs="STIXGeneral-Italic"/>
+          <w:color w:val="333333"/>
+          <w:bdr w:val="none" w:sz="0" w:space="0" w:color="auto" w:frame="1"/>
+          <w:lang w:val="en-US"/>
+        </w:rPr>
+        <w:t>x</w:t>
+      </w:r>
+      <w:r>
+        <w:rPr>
+          <w:rFonts w:ascii="Arial" w:hAnsi="Arial" w:cs="Arial"/>
+          <w:color w:val="333333"/>
+          <w:lang w:val="en-US"/>
+        </w:rPr>
+        <w:t>, it must be the case that </w:t>
+      </w:r>
+      <w:r>
+        <w:rPr>
+          <w:rStyle w:val="mi"/>
+          <w:rFonts w:ascii="STIXGeneral-Italic" w:hAnsi="STIXGeneral-Italic" w:cs="STIXGeneral-Italic"/>
+          <w:color w:val="333333"/>
+          <w:bdr w:val="none" w:sz="0" w:space="0" w:color="auto" w:frame="1"/>
+          <w:lang w:val="en-US"/>
+        </w:rPr>
+        <w:t>a</w:t>
+      </w:r>
+      <w:r>
+        <w:rPr>
+          <w:rStyle w:val="mo"/>
+          <w:rFonts w:ascii="STIXGeneral-Regular" w:hAnsi="STIXGeneral-Regular" w:cs="STIXGeneral-Regular"/>
+          <w:color w:val="333333"/>
+          <w:bdr w:val="none" w:sz="0" w:space="0" w:color="auto" w:frame="1"/>
+          <w:lang w:val="en-US"/>
+        </w:rPr>
+        <w:t>(</w:t>
+      </w:r>
+      <w:r>
+        <w:rPr>
+          <w:rStyle w:val="mn"/>
+          <w:rFonts w:ascii="STIXGeneral-Regular" w:hAnsi="STIXGeneral-Regular" w:cs="STIXGeneral-Regular"/>
+          <w:color w:val="333333"/>
+          <w:bdr w:val="none" w:sz="0" w:space="0" w:color="auto" w:frame="1"/>
+          <w:lang w:val="en-US"/>
+        </w:rPr>
+        <w:t>3</w:t>
+      </w:r>
+      <w:r>
+        <w:rPr>
+          <w:rStyle w:val="mo"/>
+          <w:rFonts w:ascii="STIXGeneral-Regular" w:hAnsi="STIXGeneral-Regular" w:cs="STIXGeneral-Regular"/>
+          <w:color w:val="333333"/>
+          <w:bdr w:val="none" w:sz="0" w:space="0" w:color="auto" w:frame="1"/>
+          <w:lang w:val="en-US"/>
+        </w:rPr>
+        <w:t>)</w:t>
+      </w:r>
+      <w:r>
+        <w:rPr>
+          <w:rStyle w:val="mn"/>
+          <w:rFonts w:ascii="STIXGeneral-Regular" w:hAnsi="STIXGeneral-Regular" w:cs="STIXGeneral-Regular"/>
+          <w:color w:val="333333"/>
+          <w:bdr w:val="none" w:sz="0" w:space="0" w:color="auto" w:frame="1"/>
+          <w:lang w:val="en-US"/>
+        </w:rPr>
+        <w:t>1</w:t>
+      </w:r>
+      <w:r>
+        <w:rPr>
+          <w:rStyle w:val="mo"/>
+          <w:rFonts w:ascii="STIXGeneral-Regular" w:hAnsi="STIXGeneral-Regular" w:cs="STIXGeneral-Regular"/>
+          <w:color w:val="333333"/>
+          <w:bdr w:val="none" w:sz="0" w:space="0" w:color="auto" w:frame="1"/>
+          <w:lang w:val="en-US"/>
+        </w:rPr>
+        <w:t>+</w:t>
+      </w:r>
+      <w:r>
+        <w:rPr>
+          <w:rStyle w:val="mi"/>
+          <w:rFonts w:ascii="STIXGeneral-Italic" w:hAnsi="STIXGeneral-Italic" w:cs="STIXGeneral-Italic"/>
+          <w:color w:val="333333"/>
+          <w:bdr w:val="none" w:sz="0" w:space="0" w:color="auto" w:frame="1"/>
+          <w:lang w:val="en-US"/>
+        </w:rPr>
+        <w:t>a</w:t>
+      </w:r>
+      <w:r>
+        <w:rPr>
+          <w:rStyle w:val="mo"/>
+          <w:rFonts w:ascii="STIXGeneral-Regular" w:hAnsi="STIXGeneral-Regular" w:cs="STIXGeneral-Regular"/>
+          <w:color w:val="333333"/>
+          <w:bdr w:val="none" w:sz="0" w:space="0" w:color="auto" w:frame="1"/>
+          <w:lang w:val="en-US"/>
+        </w:rPr>
+        <w:t>(</w:t>
+      </w:r>
+      <w:r>
+        <w:rPr>
+          <w:rStyle w:val="mn"/>
+          <w:rFonts w:ascii="STIXGeneral-Regular" w:hAnsi="STIXGeneral-Regular" w:cs="STIXGeneral-Regular"/>
+          <w:color w:val="333333"/>
+          <w:bdr w:val="none" w:sz="0" w:space="0" w:color="auto" w:frame="1"/>
+          <w:lang w:val="en-US"/>
+        </w:rPr>
+        <w:t>3</w:t>
+      </w:r>
+      <w:r>
+        <w:rPr>
+          <w:rStyle w:val="mo"/>
+          <w:rFonts w:ascii="STIXGeneral-Regular" w:hAnsi="STIXGeneral-Regular" w:cs="STIXGeneral-Regular"/>
+          <w:color w:val="333333"/>
+          <w:bdr w:val="none" w:sz="0" w:space="0" w:color="auto" w:frame="1"/>
+          <w:lang w:val="en-US"/>
+        </w:rPr>
+        <w:t>)</w:t>
+      </w:r>
+      <w:r>
+        <w:rPr>
+          <w:rStyle w:val="mn"/>
+          <w:rFonts w:ascii="STIXGeneral-Regular" w:hAnsi="STIXGeneral-Regular" w:cs="STIXGeneral-Regular"/>
+          <w:color w:val="333333"/>
+          <w:bdr w:val="none" w:sz="0" w:space="0" w:color="auto" w:frame="1"/>
+          <w:lang w:val="en-US"/>
+        </w:rPr>
+        <w:t>2</w:t>
+      </w:r>
+      <w:r>
+        <w:rPr>
+          <w:rStyle w:val="mo"/>
+          <w:rFonts w:ascii="STIXGeneral-Regular" w:hAnsi="STIXGeneral-Regular" w:cs="STIXGeneral-Regular"/>
+          <w:color w:val="333333"/>
+          <w:bdr w:val="none" w:sz="0" w:space="0" w:color="auto" w:frame="1"/>
+          <w:lang w:val="en-US"/>
+        </w:rPr>
+        <w:t>+</w:t>
+      </w:r>
+      <w:proofErr w:type="gramStart"/>
+      <w:r>
+        <w:rPr>
+          <w:rStyle w:val="mi"/>
+          <w:rFonts w:ascii="STIXGeneral-Italic" w:hAnsi="STIXGeneral-Italic" w:cs="STIXGeneral-Italic"/>
+          <w:color w:val="333333"/>
+          <w:bdr w:val="none" w:sz="0" w:space="0" w:color="auto" w:frame="1"/>
+          <w:lang w:val="en-US"/>
+        </w:rPr>
+        <w:t>a</w:t>
+      </w:r>
+      <w:r>
+        <w:rPr>
+          <w:rStyle w:val="mo"/>
+          <w:rFonts w:ascii="STIXGeneral-Regular" w:hAnsi="STIXGeneral-Regular" w:cs="STIXGeneral-Regular"/>
+          <w:color w:val="333333"/>
+          <w:bdr w:val="none" w:sz="0" w:space="0" w:color="auto" w:frame="1"/>
+          <w:lang w:val="en-US"/>
+        </w:rPr>
+        <w:t>(</w:t>
+      </w:r>
+      <w:proofErr w:type="gramEnd"/>
+      <w:r>
+        <w:rPr>
+          <w:rStyle w:val="mn"/>
+          <w:rFonts w:ascii="STIXGeneral-Regular" w:hAnsi="STIXGeneral-Regular" w:cs="STIXGeneral-Regular"/>
+          <w:color w:val="333333"/>
+          <w:bdr w:val="none" w:sz="0" w:space="0" w:color="auto" w:frame="1"/>
+          <w:lang w:val="en-US"/>
+        </w:rPr>
+        <w:t>3</w:t>
+      </w:r>
+      <w:r>
+        <w:rPr>
+          <w:rStyle w:val="mo"/>
+          <w:rFonts w:ascii="STIXGeneral-Regular" w:hAnsi="STIXGeneral-Regular" w:cs="STIXGeneral-Regular"/>
+          <w:color w:val="333333"/>
+          <w:bdr w:val="none" w:sz="0" w:space="0" w:color="auto" w:frame="1"/>
+          <w:lang w:val="en-US"/>
+        </w:rPr>
+        <w:t>)</w:t>
+      </w:r>
+      <w:r>
+        <w:rPr>
+          <w:rStyle w:val="mn"/>
+          <w:rFonts w:ascii="STIXGeneral-Regular" w:hAnsi="STIXGeneral-Regular" w:cs="STIXGeneral-Regular"/>
+          <w:color w:val="333333"/>
+          <w:bdr w:val="none" w:sz="0" w:space="0" w:color="auto" w:frame="1"/>
+          <w:lang w:val="en-US"/>
+        </w:rPr>
+        <w:t>3</w:t>
+      </w:r>
+      <w:r>
+        <w:rPr>
+          <w:rStyle w:val="mo"/>
+          <w:rFonts w:ascii="STIXGeneral-Regular" w:hAnsi="STIXGeneral-Regular" w:cs="STIXGeneral-Regular"/>
+          <w:color w:val="333333"/>
+          <w:bdr w:val="none" w:sz="0" w:space="0" w:color="auto" w:frame="1"/>
+          <w:lang w:val="en-US"/>
+        </w:rPr>
+        <w:t>=</w:t>
+      </w:r>
+      <w:r>
+        <w:rPr>
+          <w:rStyle w:val="mn"/>
+          <w:rFonts w:ascii="STIXGeneral-Regular" w:hAnsi="STIXGeneral-Regular" w:cs="STIXGeneral-Regular"/>
+          <w:color w:val="333333"/>
+          <w:bdr w:val="none" w:sz="0" w:space="0" w:color="auto" w:frame="1"/>
+          <w:lang w:val="en-US"/>
+        </w:rPr>
+        <w:t>1</w:t>
+      </w:r>
+      <w:r>
+        <w:rPr>
+          <w:rFonts w:ascii="Arial" w:hAnsi="Arial" w:cs="Arial"/>
+          <w:color w:val="333333"/>
+          <w:lang w:val="en-US"/>
+        </w:rPr>
+        <w:t>.</w:t>
+      </w:r>
+    </w:p>
+    <w:p>
+      <w:pPr>
+        <w:pStyle w:val="a4"/>
+        <w:shd w:val="clear" w:color="auto" w:fill="FFFFFF"/>
+        <w:spacing w:before="0" w:beforeAutospacing="0" w:line="300" w:lineRule="atLeast"/>
+        <w:rPr>
+          <w:rFonts w:ascii="Arial" w:eastAsia="Times New Roman" w:hAnsi="Arial" w:cs="Arial"/>
+          <w:color w:val="00B050"/>
+          <w:sz w:val="28"/>
+          <w:szCs w:val="28"/>
+          <w:lang w:val="en-US" w:eastAsia="uk-UA"/>
+        </w:rPr>
+      </w:pPr>
+      <w:bookmarkStart w:id="0" w:name="_GoBack"/>
+      <w:bookmarkEnd w:id="0"/>
+      <w:r>
+        <w:rPr>
+          <w:rFonts w:ascii="Arial" w:hAnsi="Arial" w:cs="Arial"/>
+          <w:color w:val="333333"/>
+          <w:lang w:val="en-US"/>
+        </w:rPr>
+        <w:t>Any logical function over binary-valued (0 or 1) inputs </w:t>
+      </w:r>
+      <w:r>
+        <w:rPr>
+          <w:rStyle w:val="mi"/>
+          <w:rFonts w:ascii="STIXGeneral-Italic" w:hAnsi="STIXGeneral-Italic" w:cs="STIXGeneral-Italic"/>
+          <w:color w:val="333333"/>
+          <w:bdr w:val="none" w:sz="0" w:space="0" w:color="auto" w:frame="1"/>
+          <w:lang w:val="en-US"/>
+        </w:rPr>
+        <w:t>x</w:t>
+      </w:r>
+      <w:r>
+        <w:rPr>
+          <w:rStyle w:val="mn"/>
+          <w:rFonts w:ascii="STIXGeneral-Regular" w:hAnsi="STIXGeneral-Regular" w:cs="STIXGeneral-Regular"/>
+          <w:color w:val="333333"/>
+          <w:bdr w:val="none" w:sz="0" w:space="0" w:color="auto" w:frame="1"/>
+          <w:lang w:val="en-US"/>
+        </w:rPr>
+        <w:t>1</w:t>
+      </w:r>
+      <w:r>
+        <w:rPr>
+          <w:rFonts w:ascii="Arial" w:hAnsi="Arial" w:cs="Arial"/>
+          <w:color w:val="333333"/>
+          <w:lang w:val="en-US"/>
+        </w:rPr>
+        <w:t> and </w:t>
+      </w:r>
+      <w:r>
+        <w:rPr>
+          <w:rStyle w:val="mi"/>
+          <w:rFonts w:ascii="STIXGeneral-Italic" w:hAnsi="STIXGeneral-Italic" w:cs="STIXGeneral-Italic"/>
+          <w:color w:val="333333"/>
+          <w:bdr w:val="none" w:sz="0" w:space="0" w:color="auto" w:frame="1"/>
+          <w:lang w:val="en-US"/>
+        </w:rPr>
+        <w:t>x</w:t>
+      </w:r>
+      <w:r>
+        <w:rPr>
+          <w:rStyle w:val="mn"/>
+          <w:rFonts w:ascii="STIXGeneral-Regular" w:hAnsi="STIXGeneral-Regular" w:cs="STIXGeneral-Regular"/>
+          <w:color w:val="333333"/>
+          <w:bdr w:val="none" w:sz="0" w:space="0" w:color="auto" w:frame="1"/>
+          <w:lang w:val="en-US"/>
+        </w:rPr>
+        <w:t>2</w:t>
+      </w:r>
+      <w:r>
+        <w:rPr>
+          <w:rFonts w:ascii="Arial" w:hAnsi="Arial" w:cs="Arial"/>
+          <w:color w:val="333333"/>
+          <w:lang w:val="en-US"/>
+        </w:rPr>
+        <w:t> can be (approximately) represented using some neural network.</w:t>
+      </w:r>
+    </w:p>
+    <w:p>
+      <w:pPr>
+        <w:rPr>
+          <w:lang w:val="en-US"/>
+        </w:rPr>
+      </w:pPr>
+    </w:p>
+    <w:p>
+      <w:pPr>
+        <w:shd w:val="clear" w:color="auto" w:fill="FFFFFF"/>
+        <w:spacing w:after="300" w:line="300" w:lineRule="atLeast"/>
+        <w:rPr>
+          <w:rFonts w:ascii="Arial" w:eastAsia="Times New Roman" w:hAnsi="Arial" w:cs="Arial"/>
+          <w:color w:val="4472C4" w:themeColor="accent1"/>
+          <w:lang w:val="en-US" w:eastAsia="uk-UA"/>
+        </w:rPr>
+      </w:pPr>
+      <w:r>
+        <w:rPr>
+          <w:rFonts w:ascii="Arial" w:eastAsia="Times New Roman" w:hAnsi="Arial" w:cs="Arial"/>
+          <w:color w:val="4472C4" w:themeColor="accent1"/>
+          <w:lang w:val="en-US" w:eastAsia="uk-UA"/>
+        </w:rPr>
+        <w:t xml:space="preserve">Q. </w:t>
+      </w:r>
+      <w:r>
+        <w:rPr>
+          <w:rFonts w:ascii="Arial" w:eastAsia="Times New Roman" w:hAnsi="Arial" w:cs="Arial"/>
+          <w:color w:val="4472C4" w:themeColor="accent1"/>
+          <w:lang w:val="en-US" w:eastAsia="uk-UA"/>
+        </w:rPr>
+        <w:t>Consider the neural network given below. Which of the following equations correctly computes the activation a</w:t>
+      </w:r>
+      <w:r>
+        <w:rPr>
+          <w:rFonts w:ascii="Arial" w:eastAsia="Times New Roman" w:hAnsi="Arial" w:cs="Arial"/>
+          <w:color w:val="4472C4" w:themeColor="accent1"/>
+          <w:vertAlign w:val="subscript"/>
+          <w:lang w:val="en-US" w:eastAsia="uk-UA"/>
+        </w:rPr>
+        <w:t>1</w:t>
+      </w:r>
+      <w:r>
+        <w:rPr>
+          <w:rFonts w:ascii="Arial" w:eastAsia="Times New Roman" w:hAnsi="Arial" w:cs="Arial"/>
+          <w:color w:val="4472C4" w:themeColor="accent1"/>
+          <w:vertAlign w:val="superscript"/>
+          <w:lang w:val="en-US" w:eastAsia="uk-UA"/>
+        </w:rPr>
+        <w:t>(3)</w:t>
+      </w:r>
+      <w:r>
+        <w:rPr>
+          <w:rFonts w:ascii="Arial" w:eastAsia="Times New Roman" w:hAnsi="Arial" w:cs="Arial"/>
+          <w:color w:val="4472C4" w:themeColor="accent1"/>
+          <w:lang w:val="en-US" w:eastAsia="uk-UA"/>
+        </w:rPr>
+        <w:t xml:space="preserve">? Note: g(z) is </w:t>
+      </w:r>
       <w:proofErr w:type="spellStart"/>
       <w:r>
-        <w:t>Neural</w:t>
+        <w:rPr>
+          <w:rFonts w:ascii="Arial" w:eastAsia="Times New Roman" w:hAnsi="Arial" w:cs="Arial"/>
+          <w:color w:val="4472C4" w:themeColor="accent1"/>
+          <w:lang w:val="en-US" w:eastAsia="uk-UA"/>
+        </w:rPr>
+        <w:t>the</w:t>
       </w:r>
       <w:proofErr w:type="spellEnd"/>
       <w:r>
+        <w:rPr>
+          <w:rFonts w:ascii="Arial" w:eastAsia="Times New Roman" w:hAnsi="Arial" w:cs="Arial"/>
+          <w:color w:val="4472C4" w:themeColor="accent1"/>
+          <w:lang w:val="en-US" w:eastAsia="uk-UA"/>
+        </w:rPr>
         <w:t xml:space="preserve"> </w:t>
       </w:r>
       <w:proofErr w:type="spellStart"/>
       <w:r>
-        <w:t>Networks</w:t>
+        <w:rPr>
+          <w:rFonts w:ascii="Arial" w:eastAsia="Times New Roman" w:hAnsi="Arial" w:cs="Arial"/>
+          <w:color w:val="4472C4" w:themeColor="accent1"/>
+          <w:lang w:val="en-US" w:eastAsia="uk-UA"/>
+        </w:rPr>
+        <w:t>sigmoid</w:t>
       </w:r>
       <w:proofErr w:type="spellEnd"/>
       <w:r>
-        <w:t xml:space="preserve">: </w:t>
+        <w:rPr>
+          <w:rFonts w:ascii="Arial" w:eastAsia="Times New Roman" w:hAnsi="Arial" w:cs="Arial"/>
+          <w:color w:val="4472C4" w:themeColor="accent1"/>
+          <w:lang w:val="en-US" w:eastAsia="uk-UA"/>
+        </w:rPr>
+        <w:t xml:space="preserve"> </w:t>
       </w:r>
       <w:proofErr w:type="spellStart"/>
       <w:r>
-        <w:t>Representation</w:t>
+        <w:rPr>
+          <w:rFonts w:ascii="Arial" w:eastAsia="Times New Roman" w:hAnsi="Arial" w:cs="Arial"/>
+          <w:color w:val="4472C4" w:themeColor="accent1"/>
+          <w:lang w:val="en-US" w:eastAsia="uk-UA"/>
+        </w:rPr>
+        <w:t>activation</w:t>
       </w:r>
       <w:proofErr w:type="spellEnd"/>
-    </w:p>
-    <w:p/>
-    <w:tbl>
-      <w:tblPr>
-        <w:tblStyle w:val="a3"/>
-        <w:tblW w:w="0" w:type="auto"/>
-        <w:tblLook w:val="04A0" w:firstRow="1" w:lastRow="0" w:firstColumn="1" w:lastColumn="0" w:noHBand="0" w:noVBand="1"/>
-      </w:tblPr>
-      <w:tblGrid>
-        <w:gridCol w:w="660"/>
-        <w:gridCol w:w="9048"/>
-        <w:gridCol w:w="4854"/>
-      </w:tblGrid>
-      <w:tr>
-        <w:tc>
-          <w:tcPr>
-            <w:tcW w:w="660" w:type="dxa"/>
-            <w:shd w:val="clear" w:color="auto" w:fill="D9D9D9" w:themeFill="background1" w:themeFillShade="D9"/>
-          </w:tcPr>
-          <w:p>
-            <w:pPr>
-              <w:rPr>
-                <w:b/>
-              </w:rPr>
-            </w:pPr>
-            <w:r>
-              <w:rPr>
-                <w:b/>
-              </w:rPr>
-              <w:t>#</w:t>
-            </w:r>
-          </w:p>
-        </w:tc>
-        <w:tc>
-          <w:tcPr>
-            <w:tcW w:w="9048" w:type="dxa"/>
-            <w:shd w:val="clear" w:color="auto" w:fill="D9D9D9" w:themeFill="background1" w:themeFillShade="D9"/>
-          </w:tcPr>
-          <w:p>
-            <w:pPr>
-              <w:rPr>
-                <w:b/>
-              </w:rPr>
-            </w:pPr>
-            <w:proofErr w:type="spellStart"/>
-            <w:r>
-              <w:rPr>
-                <w:b/>
-              </w:rPr>
-              <w:t>Question</w:t>
-            </w:r>
-            <w:proofErr w:type="spellEnd"/>
-          </w:p>
-        </w:tc>
-        <w:tc>
-          <w:tcPr>
-            <w:tcW w:w="4854" w:type="dxa"/>
-            <w:shd w:val="clear" w:color="auto" w:fill="D9D9D9" w:themeFill="background1" w:themeFillShade="D9"/>
-          </w:tcPr>
-          <w:p>
-            <w:pPr>
-              <w:rPr>
-                <w:b/>
-              </w:rPr>
-            </w:pPr>
-            <w:proofErr w:type="spellStart"/>
-            <w:r>
-              <w:rPr>
-                <w:b/>
-              </w:rPr>
-              <w:t>Answer</w:t>
-            </w:r>
-            <w:proofErr w:type="spellEnd"/>
-          </w:p>
-        </w:tc>
-      </w:tr>
-      <w:tr>
-        <w:tc>
-          <w:tcPr>
-            <w:tcW w:w="660" w:type="dxa"/>
-          </w:tcPr>
-          <w:p/>
-        </w:tc>
-        <w:tc>
-          <w:tcPr>
-            <w:tcW w:w="9048" w:type="dxa"/>
-          </w:tcPr>
-          <w:p/>
-        </w:tc>
-        <w:tc>
-          <w:tcPr>
-            <w:tcW w:w="4854" w:type="dxa"/>
-          </w:tcPr>
-          <w:p/>
-        </w:tc>
-      </w:tr>
-      <w:tr>
-        <w:tc>
-          <w:tcPr>
-            <w:tcW w:w="660" w:type="dxa"/>
-          </w:tcPr>
-          <w:p/>
-        </w:tc>
-        <w:tc>
-          <w:tcPr>
-            <w:tcW w:w="9048" w:type="dxa"/>
-          </w:tcPr>
-          <w:p/>
-        </w:tc>
-        <w:tc>
-          <w:tcPr>
-            <w:tcW w:w="4854" w:type="dxa"/>
-          </w:tcPr>
-          <w:p/>
-        </w:tc>
-      </w:tr>
-      <w:tr>
-        <w:tc>
-          <w:tcPr>
-            <w:tcW w:w="660" w:type="dxa"/>
-          </w:tcPr>
-          <w:p/>
-        </w:tc>
-        <w:tc>
-          <w:tcPr>
-            <w:tcW w:w="9048" w:type="dxa"/>
-          </w:tcPr>
-          <w:p/>
-        </w:tc>
-        <w:tc>
-          <w:tcPr>
-            <w:tcW w:w="4854" w:type="dxa"/>
-          </w:tcPr>
-          <w:p/>
-        </w:tc>
-      </w:tr>
-      <w:tr>
-        <w:tc>
-          <w:tcPr>
-            <w:tcW w:w="660" w:type="dxa"/>
-          </w:tcPr>
-          <w:p/>
-        </w:tc>
-        <w:tc>
-          <w:tcPr>
-            <w:tcW w:w="9048" w:type="dxa"/>
-          </w:tcPr>
-          <w:p/>
-        </w:tc>
-        <w:tc>
-          <w:tcPr>
-            <w:tcW w:w="4854" w:type="dxa"/>
-          </w:tcPr>
-          <w:p/>
-        </w:tc>
-      </w:tr>
-      <w:tr>
-        <w:tc>
-          <w:tcPr>
-            <w:tcW w:w="660" w:type="dxa"/>
-          </w:tcPr>
-          <w:p/>
-        </w:tc>
-        <w:tc>
-          <w:tcPr>
-            <w:tcW w:w="9048" w:type="dxa"/>
-          </w:tcPr>
-          <w:p/>
-        </w:tc>
-        <w:tc>
-          <w:tcPr>
-            <w:tcW w:w="4854" w:type="dxa"/>
-          </w:tcPr>
-          <w:p/>
-        </w:tc>
-      </w:tr>
-      <w:tr>
-        <w:tc>
-          <w:tcPr>
-            <w:tcW w:w="660" w:type="dxa"/>
-          </w:tcPr>
-          <w:p/>
-        </w:tc>
-        <w:tc>
-          <w:tcPr>
-            <w:tcW w:w="9048" w:type="dxa"/>
-          </w:tcPr>
-          <w:p/>
-        </w:tc>
-        <w:tc>
-          <w:tcPr>
-            <w:tcW w:w="4854" w:type="dxa"/>
-          </w:tcPr>
-          <w:p/>
-        </w:tc>
-      </w:tr>
-      <w:tr>
-        <w:tc>
-          <w:tcPr>
-            <w:tcW w:w="660" w:type="dxa"/>
-          </w:tcPr>
-          <w:p/>
-        </w:tc>
-        <w:tc>
-          <w:tcPr>
-            <w:tcW w:w="9048" w:type="dxa"/>
-          </w:tcPr>
-          <w:p/>
-        </w:tc>
-        <w:tc>
-          <w:tcPr>
-            <w:tcW w:w="4854" w:type="dxa"/>
-          </w:tcPr>
-          <w:p/>
-        </w:tc>
-      </w:tr>
-    </w:tbl>
-    <w:p>
-      <w:bookmarkStart w:id="0" w:name="_GoBack"/>
-    </w:p>
-    <w:p>
-      <w:pPr>
-        <w:rPr>
-          <w:rFonts w:ascii="Times New Roman" w:eastAsia="Times New Roman" w:hAnsi="Times New Roman" w:cs="Times New Roman"/>
-          <w:lang w:eastAsia="ru-RU"/>
-        </w:rPr>
-      </w:pPr>
-      <w:r>
-        <w:rPr>
-          <w:rFonts w:ascii="Arial" w:eastAsia="Times New Roman" w:hAnsi="Arial" w:cs="Arial"/>
-          <w:color w:val="333333"/>
-          <w:sz w:val="21"/>
-          <w:szCs w:val="21"/>
-          <w:shd w:val="clear" w:color="auto" w:fill="FFFFFF"/>
-          <w:lang w:val="en-US" w:eastAsia="ru-RU"/>
-        </w:rPr>
-        <w:t xml:space="preserve">Which of the following statements are true? </w:t>
+      <w:r>
+        <w:rPr>
+          <w:rFonts w:ascii="Arial" w:eastAsia="Times New Roman" w:hAnsi="Arial" w:cs="Arial"/>
+          <w:color w:val="4472C4" w:themeColor="accent1"/>
+          <w:lang w:val="en-US" w:eastAsia="uk-UA"/>
+        </w:rPr>
+        <w:t xml:space="preserve"> </w:t>
       </w:r>
       <w:proofErr w:type="spellStart"/>
       <w:r>
         <w:rPr>
           <w:rFonts w:ascii="Arial" w:eastAsia="Times New Roman" w:hAnsi="Arial" w:cs="Arial"/>
-          <w:color w:val="333333"/>
-          <w:sz w:val="21"/>
-          <w:szCs w:val="21"/>
-          <w:shd w:val="clear" w:color="auto" w:fill="FFFFFF"/>
-          <w:lang w:eastAsia="ru-RU"/>
-        </w:rPr>
-        <w:t>Check</w:t>
+          <w:color w:val="4472C4" w:themeColor="accent1"/>
+          <w:lang w:val="en-US" w:eastAsia="uk-UA"/>
+        </w:rPr>
+        <w:t>function</w:t>
       </w:r>
       <w:proofErr w:type="spellEnd"/>
       <w:r>
         <w:rPr>
           <w:rFonts w:ascii="Arial" w:eastAsia="Times New Roman" w:hAnsi="Arial" w:cs="Arial"/>
-          <w:color w:val="333333"/>
-          <w:sz w:val="21"/>
-          <w:szCs w:val="21"/>
-          <w:shd w:val="clear" w:color="auto" w:fill="FFFFFF"/>
-          <w:lang w:eastAsia="ru-RU"/>
+          <w:color w:val="4472C4" w:themeColor="accent1"/>
+          <w:lang w:val="en-US" w:eastAsia="uk-UA"/>
+        </w:rPr>
+        <w:t>.</w:t>
+      </w:r>
+    </w:p>
+    <w:p>
+      <w:pPr>
+        <w:rPr>
+          <w:rFonts w:eastAsia="Times New Roman"/>
+        </w:rPr>
+      </w:pPr>
+      <w:r>
+        <w:rPr>
+          <w:rFonts w:eastAsia="Times New Roman"/>
+        </w:rPr>
+        <w:drawing>
+          <wp:inline distT="0" distB="0" distL="0" distR="0" wp14:anchorId="20820DA6" wp14:editId="05C894FD">
+            <wp:extent cx="2159000" cy="1209040"/>
+            <wp:effectExtent l="0" t="0" r="0" b="10160"/>
+            <wp:docPr id="1" name="Рисунок 1"/>
+            <wp:cNvGraphicFramePr>
+              <a:graphicFrameLocks xmlns:a="http://schemas.openxmlformats.org/drawingml/2006/main" noChangeAspect="1"/>
+            </wp:cNvGraphicFramePr>
+            <a:graphic xmlns:a="http://schemas.openxmlformats.org/drawingml/2006/main">
+              <a:graphicData uri="http://schemas.openxmlformats.org/drawingml/2006/picture">
+                <pic:pic xmlns:pic="http://schemas.openxmlformats.org/drawingml/2006/picture">
+                  <pic:nvPicPr>
+                    <pic:cNvPr id="1" name=""/>
+                    <pic:cNvPicPr/>
+                  </pic:nvPicPr>
+                  <pic:blipFill>
+                    <a:blip r:embed="rId4"/>
+                    <a:stretch>
+                      <a:fillRect/>
+                    </a:stretch>
+                  </pic:blipFill>
+                  <pic:spPr>
+                    <a:xfrm>
+                      <a:off x="0" y="0"/>
+                      <a:ext cx="2170643" cy="1215560"/>
+                    </a:xfrm>
+                    <a:prstGeom prst="rect">
+                      <a:avLst/>
+                    </a:prstGeom>
+                  </pic:spPr>
+                </pic:pic>
+              </a:graphicData>
+            </a:graphic>
+          </wp:inline>
+        </w:drawing>
+      </w:r>
+    </w:p>
+    <w:p>
+      <w:pPr>
+        <w:rPr>
+          <w:rFonts w:eastAsia="Times New Roman"/>
+        </w:rPr>
+      </w:pPr>
+    </w:p>
+    <w:p>
+      <w:pPr>
+        <w:rPr>
+          <w:rFonts w:ascii="Arial" w:eastAsia="Times New Roman" w:hAnsi="Arial" w:cs="Arial"/>
+          <w:color w:val="00B050"/>
+          <w:sz w:val="28"/>
+          <w:szCs w:val="28"/>
+          <w:lang w:val="en-US" w:eastAsia="uk-UA"/>
+        </w:rPr>
+      </w:pPr>
+      <w:r>
+        <w:rPr>
+          <w:rFonts w:ascii="Arial" w:eastAsia="Times New Roman" w:hAnsi="Arial" w:cs="Arial"/>
+          <w:color w:val="00B050"/>
+          <w:sz w:val="28"/>
+          <w:szCs w:val="28"/>
+          <w:lang w:val="en-US" w:eastAsia="uk-UA"/>
+        </w:rPr>
+        <w:lastRenderedPageBreak/>
+        <w:t xml:space="preserve">√ </w:t>
+      </w:r>
+      <w:r>
+        <w:rPr>
+          <w:rFonts w:ascii="Arial" w:eastAsia="Times New Roman" w:hAnsi="Arial" w:cs="Arial"/>
+          <w:color w:val="00B050"/>
+          <w:sz w:val="28"/>
+          <w:szCs w:val="28"/>
+          <w:lang w:val="en-US" w:eastAsia="uk-UA"/>
         </w:rPr>
         <w:t xml:space="preserve"> </w:t>
       </w:r>
+      <w:r>
+        <w:rPr>
+          <w:noProof/>
+        </w:rPr>
+        <w:drawing>
+          <wp:inline distT="0" distB="0" distL="0" distR="0" wp14:anchorId="6CD3A339" wp14:editId="7F92D7D8">
+            <wp:extent cx="4991100" cy="584200"/>
+            <wp:effectExtent l="0" t="0" r="12700" b="0"/>
+            <wp:docPr id="2" name="Рисунок 2" descr="../../../../../../Desktop/Снимок%20экрана%202017-10-21%20в%201"/>
+            <wp:cNvGraphicFramePr>
+              <a:graphicFrameLocks xmlns:a="http://schemas.openxmlformats.org/drawingml/2006/main" noChangeAspect="1"/>
+            </wp:cNvGraphicFramePr>
+            <a:graphic xmlns:a="http://schemas.openxmlformats.org/drawingml/2006/main">
+              <a:graphicData uri="http://schemas.openxmlformats.org/drawingml/2006/picture">
+                <pic:pic xmlns:pic="http://schemas.openxmlformats.org/drawingml/2006/picture">
+                  <pic:nvPicPr>
+                    <pic:cNvPr id="0" name="Picture 1" descr="../../../../../../Desktop/Снимок%20экрана%202017-10-21%20в%201"/>
+                    <pic:cNvPicPr>
+                      <a:picLocks noChangeAspect="1" noChangeArrowheads="1"/>
+                    </pic:cNvPicPr>
+                  </pic:nvPicPr>
+                  <pic:blipFill>
+                    <a:blip r:embed="rId5">
+                      <a:extLst>
+                        <a:ext uri="{28A0092B-C50C-407E-A947-70E740481C1C}">
+                          <a14:useLocalDpi xmlns:a14="http://schemas.microsoft.com/office/drawing/2010/main" val="0"/>
+                        </a:ext>
+                      </a:extLst>
+                    </a:blip>
+                    <a:srcRect/>
+                    <a:stretch>
+                      <a:fillRect/>
+                    </a:stretch>
+                  </pic:blipFill>
+                  <pic:spPr bwMode="auto">
+                    <a:xfrm>
+                      <a:off x="0" y="0"/>
+                      <a:ext cx="4991100" cy="584200"/>
+                    </a:xfrm>
+                    <a:prstGeom prst="rect">
+                      <a:avLst/>
+                    </a:prstGeom>
+                    <a:noFill/>
+                    <a:ln>
+                      <a:noFill/>
+                    </a:ln>
+                  </pic:spPr>
+                </pic:pic>
+              </a:graphicData>
+            </a:graphic>
+          </wp:inline>
+        </w:drawing>
+      </w:r>
+    </w:p>
+    <w:p>
+      <w:pPr>
+        <w:rPr>
+          <w:rFonts w:ascii="Arial" w:eastAsia="Times New Roman" w:hAnsi="Arial" w:cs="Arial"/>
+          <w:color w:val="00B050"/>
+          <w:sz w:val="28"/>
+          <w:szCs w:val="28"/>
+          <w:lang w:val="en-US" w:eastAsia="uk-UA"/>
+        </w:rPr>
+      </w:pPr>
+    </w:p>
+    <w:p>
+      <w:pPr>
+        <w:shd w:val="clear" w:color="auto" w:fill="FFFFFF"/>
+        <w:spacing w:after="300" w:line="300" w:lineRule="atLeast"/>
+        <w:rPr>
+          <w:rFonts w:ascii="Arial" w:eastAsia="Times New Roman" w:hAnsi="Arial" w:cs="Arial"/>
+          <w:color w:val="4472C4" w:themeColor="accent1"/>
+          <w:lang w:val="en-US" w:eastAsia="uk-UA"/>
+        </w:rPr>
+      </w:pPr>
+      <w:r>
+        <w:rPr>
+          <w:rFonts w:ascii="Arial" w:eastAsia="Times New Roman" w:hAnsi="Arial" w:cs="Arial"/>
+          <w:color w:val="4472C4" w:themeColor="accent1"/>
+          <w:lang w:val="en-US" w:eastAsia="uk-UA"/>
+        </w:rPr>
+        <w:t xml:space="preserve">Q. </w:t>
+      </w:r>
+      <w:r>
+        <w:rPr>
+          <w:rFonts w:ascii="Arial" w:eastAsia="Times New Roman" w:hAnsi="Arial" w:cs="Arial"/>
+          <w:color w:val="4472C4" w:themeColor="accent1"/>
+          <w:lang w:val="en-US" w:eastAsia="uk-UA"/>
+        </w:rPr>
+        <w:t>You have the following neural network:</w:t>
+      </w:r>
+    </w:p>
+    <w:p>
+      <w:pPr>
+        <w:shd w:val="clear" w:color="auto" w:fill="FFFFFF"/>
+        <w:spacing w:after="300" w:line="300" w:lineRule="atLeast"/>
+        <w:rPr>
+          <w:rFonts w:ascii="Arial" w:eastAsia="Times New Roman" w:hAnsi="Arial" w:cs="Arial"/>
+          <w:color w:val="4472C4" w:themeColor="accent1"/>
+          <w:lang w:val="en-US" w:eastAsia="uk-UA"/>
+        </w:rPr>
+      </w:pPr>
+      <w:r>
+        <w:rPr>
+          <w:rFonts w:ascii="Arial" w:eastAsia="Times New Roman" w:hAnsi="Arial" w:cs="Arial"/>
+          <w:color w:val="4472C4" w:themeColor="accent1"/>
+          <w:lang w:val="en-US" w:eastAsia="uk-UA"/>
+        </w:rPr>
+        <w:drawing>
+          <wp:inline distT="0" distB="0" distL="0" distR="0" wp14:anchorId="292960B0" wp14:editId="0DF2DCBF">
+            <wp:extent cx="2379584" cy="1323340"/>
+            <wp:effectExtent l="0" t="0" r="8255" b="0"/>
+            <wp:docPr id="3" name="Рисунок 3"/>
+            <wp:cNvGraphicFramePr>
+              <a:graphicFrameLocks xmlns:a="http://schemas.openxmlformats.org/drawingml/2006/main" noChangeAspect="1"/>
+            </wp:cNvGraphicFramePr>
+            <a:graphic xmlns:a="http://schemas.openxmlformats.org/drawingml/2006/main">
+              <a:graphicData uri="http://schemas.openxmlformats.org/drawingml/2006/picture">
+                <pic:pic xmlns:pic="http://schemas.openxmlformats.org/drawingml/2006/picture">
+                  <pic:nvPicPr>
+                    <pic:cNvPr id="1" name=""/>
+                    <pic:cNvPicPr/>
+                  </pic:nvPicPr>
+                  <pic:blipFill>
+                    <a:blip r:embed="rId6"/>
+                    <a:stretch>
+                      <a:fillRect/>
+                    </a:stretch>
+                  </pic:blipFill>
+                  <pic:spPr>
+                    <a:xfrm>
+                      <a:off x="0" y="0"/>
+                      <a:ext cx="2385497" cy="1326628"/>
+                    </a:xfrm>
+                    <a:prstGeom prst="rect">
+                      <a:avLst/>
+                    </a:prstGeom>
+                  </pic:spPr>
+                </pic:pic>
+              </a:graphicData>
+            </a:graphic>
+          </wp:inline>
+        </w:drawing>
+      </w:r>
+    </w:p>
+    <w:p>
+      <w:pPr>
+        <w:shd w:val="clear" w:color="auto" w:fill="FFFFFF"/>
+        <w:spacing w:after="300" w:line="300" w:lineRule="atLeast"/>
+        <w:rPr>
+          <w:rFonts w:eastAsia="Times New Roman"/>
+          <w:lang w:val="en-US"/>
+        </w:rPr>
+      </w:pPr>
+      <w:r>
+        <w:rPr>
+          <w:rFonts w:ascii="Arial" w:eastAsia="Times New Roman" w:hAnsi="Arial" w:cs="Arial"/>
+          <w:color w:val="4472C4" w:themeColor="accent1"/>
+          <w:lang w:val="en-US" w:eastAsia="uk-UA"/>
+        </w:rPr>
+        <w:t>You'd like to compute the activations of the hidden layer </w:t>
+      </w:r>
+      <w:proofErr w:type="gramStart"/>
+      <w:r>
+        <w:rPr>
+          <w:rFonts w:ascii="Arial" w:hAnsi="Arial" w:cs="Arial"/>
+          <w:color w:val="4472C4" w:themeColor="accent1"/>
+          <w:lang w:val="en-US" w:eastAsia="uk-UA"/>
+        </w:rPr>
+        <w:t>a(</w:t>
+      </w:r>
+      <w:proofErr w:type="gramEnd"/>
+      <w:r>
+        <w:rPr>
+          <w:rFonts w:ascii="Arial" w:hAnsi="Arial" w:cs="Arial"/>
+          <w:color w:val="4472C4" w:themeColor="accent1"/>
+          <w:lang w:val="en-US" w:eastAsia="uk-UA"/>
+        </w:rPr>
+        <w:t>2)∈ℝ3</w:t>
+      </w:r>
+      <w:r>
+        <w:rPr>
+          <w:rFonts w:ascii="Arial" w:eastAsia="Times New Roman" w:hAnsi="Arial" w:cs="Arial"/>
+          <w:color w:val="4472C4" w:themeColor="accent1"/>
+          <w:lang w:val="en-US" w:eastAsia="uk-UA"/>
+        </w:rPr>
+        <w:t>. One way to do so is the following Octave code:</w:t>
+      </w:r>
+    </w:p>
+    <w:p>
+      <w:pPr>
+        <w:shd w:val="clear" w:color="auto" w:fill="FFFFFF"/>
+        <w:spacing w:after="300" w:line="300" w:lineRule="atLeast"/>
+        <w:rPr>
+          <w:rFonts w:ascii="Arial" w:eastAsia="Times New Roman" w:hAnsi="Arial" w:cs="Arial"/>
+          <w:color w:val="4472C4" w:themeColor="accent1"/>
+          <w:lang w:val="en-US" w:eastAsia="uk-UA"/>
+        </w:rPr>
+      </w:pPr>
+      <w:r>
+        <w:rPr>
+          <w:rFonts w:ascii="Arial" w:eastAsia="Times New Roman" w:hAnsi="Arial" w:cs="Arial"/>
+          <w:color w:val="4472C4" w:themeColor="accent1"/>
+          <w:lang w:val="en-US" w:eastAsia="uk-UA"/>
+        </w:rPr>
+        <w:drawing>
+          <wp:inline distT="0" distB="0" distL="0" distR="0" wp14:anchorId="1D53197E" wp14:editId="14ECB01E">
+            <wp:extent cx="5766435" cy="2358996"/>
+            <wp:effectExtent l="0" t="0" r="0" b="3810"/>
+            <wp:docPr id="5" name="Рисунок 5"/>
+            <wp:cNvGraphicFramePr>
+              <a:graphicFrameLocks xmlns:a="http://schemas.openxmlformats.org/drawingml/2006/main" noChangeAspect="1"/>
+            </wp:cNvGraphicFramePr>
+            <a:graphic xmlns:a="http://schemas.openxmlformats.org/drawingml/2006/main">
+              <a:graphicData uri="http://schemas.openxmlformats.org/drawingml/2006/picture">
+                <pic:pic xmlns:pic="http://schemas.openxmlformats.org/drawingml/2006/picture">
+                  <pic:nvPicPr>
+                    <pic:cNvPr id="1" name=""/>
+                    <pic:cNvPicPr/>
+                  </pic:nvPicPr>
+                  <pic:blipFill>
+                    <a:blip r:embed="rId7"/>
+                    <a:stretch>
+                      <a:fillRect/>
+                    </a:stretch>
+                  </pic:blipFill>
+                  <pic:spPr>
+                    <a:xfrm>
+                      <a:off x="0" y="0"/>
+                      <a:ext cx="5850347" cy="2393324"/>
+                    </a:xfrm>
+                    <a:prstGeom prst="rect">
+                      <a:avLst/>
+                    </a:prstGeom>
+                  </pic:spPr>
+                </pic:pic>
+              </a:graphicData>
+            </a:graphic>
+          </wp:inline>
+        </w:drawing>
+      </w:r>
+    </w:p>
+    <w:p>
+      <w:pPr>
+        <w:shd w:val="clear" w:color="auto" w:fill="FFFFFF"/>
+        <w:spacing w:after="300" w:line="300" w:lineRule="atLeast"/>
+        <w:rPr>
+          <w:rFonts w:ascii="Arial" w:eastAsia="Times New Roman" w:hAnsi="Arial" w:cs="Arial"/>
+          <w:color w:val="4472C4" w:themeColor="accent1"/>
+          <w:lang w:val="en-US" w:eastAsia="uk-UA"/>
+        </w:rPr>
+      </w:pPr>
+      <w:r>
+        <w:rPr>
+          <w:rFonts w:ascii="Arial" w:eastAsia="Times New Roman" w:hAnsi="Arial" w:cs="Arial"/>
+          <w:color w:val="4472C4" w:themeColor="accent1"/>
+          <w:lang w:val="en-US" w:eastAsia="uk-UA"/>
+        </w:rPr>
+        <w:t xml:space="preserve">You want to have a </w:t>
+      </w:r>
       <w:proofErr w:type="spellStart"/>
       <w:r>
         <w:rPr>
           <w:rFonts w:ascii="Arial" w:eastAsia="Times New Roman" w:hAnsi="Arial" w:cs="Arial"/>
-          <w:color w:val="333333"/>
-          <w:sz w:val="21"/>
-          <w:szCs w:val="21"/>
-          <w:shd w:val="clear" w:color="auto" w:fill="FFFFFF"/>
-          <w:lang w:eastAsia="ru-RU"/>
-        </w:rPr>
-        <w:t>all</w:t>
+          <w:color w:val="4472C4" w:themeColor="accent1"/>
+          <w:lang w:val="en-US" w:eastAsia="uk-UA"/>
+        </w:rPr>
+        <w:t>vectorized</w:t>
       </w:r>
       <w:proofErr w:type="spellEnd"/>
       <w:r>
         <w:rPr>
           <w:rFonts w:ascii="Arial" w:eastAsia="Times New Roman" w:hAnsi="Arial" w:cs="Arial"/>
-          <w:color w:val="333333"/>
-          <w:sz w:val="21"/>
-          <w:szCs w:val="21"/>
-          <w:shd w:val="clear" w:color="auto" w:fill="FFFFFF"/>
-          <w:lang w:eastAsia="ru-RU"/>
+          <w:color w:val="4472C4" w:themeColor="accent1"/>
+          <w:lang w:val="en-US" w:eastAsia="uk-UA"/>
+        </w:rPr>
+        <w:t xml:space="preserve"> implementation of this (i.e., one that does not use for loops). Which of the following implementations correctly compute </w:t>
+      </w:r>
+      <w:proofErr w:type="gramStart"/>
+      <w:r>
+        <w:rPr>
+          <w:rFonts w:ascii="Arial" w:hAnsi="Arial" w:cs="Arial"/>
+          <w:color w:val="4472C4" w:themeColor="accent1"/>
+          <w:lang w:val="en-US" w:eastAsia="uk-UA"/>
+        </w:rPr>
+        <w:t>a(</w:t>
+      </w:r>
+      <w:proofErr w:type="gramEnd"/>
+      <w:r>
+        <w:rPr>
+          <w:rFonts w:ascii="Arial" w:hAnsi="Arial" w:cs="Arial"/>
+          <w:color w:val="4472C4" w:themeColor="accent1"/>
+          <w:lang w:val="en-US" w:eastAsia="uk-UA"/>
+        </w:rPr>
+        <w:t>2)</w:t>
+      </w:r>
+      <w:r>
+        <w:rPr>
+          <w:rFonts w:ascii="Arial" w:eastAsia="Times New Roman" w:hAnsi="Arial" w:cs="Arial"/>
+          <w:color w:val="4472C4" w:themeColor="accent1"/>
+          <w:lang w:val="en-US" w:eastAsia="uk-UA"/>
+        </w:rPr>
+        <w:t>? Check all that apply.</w:t>
+      </w:r>
+    </w:p>
+    <w:p>
+      <w:pPr>
+        <w:pStyle w:val="a4"/>
+        <w:shd w:val="clear" w:color="auto" w:fill="FFFFFF"/>
+        <w:spacing w:before="0" w:beforeAutospacing="0" w:line="300" w:lineRule="atLeast"/>
+        <w:rPr>
+          <w:rFonts w:ascii="Arial" w:hAnsi="Arial" w:cs="Arial"/>
+          <w:color w:val="333333"/>
+          <w:lang w:val="en-US"/>
+        </w:rPr>
+      </w:pPr>
+      <w:r>
+        <w:rPr>
+          <w:rFonts w:ascii="Arial" w:eastAsia="Times New Roman" w:hAnsi="Arial" w:cs="Arial"/>
+          <w:color w:val="00B050"/>
+          <w:sz w:val="28"/>
+          <w:szCs w:val="28"/>
+          <w:lang w:val="en-US" w:eastAsia="uk-UA"/>
+        </w:rPr>
+        <w:t xml:space="preserve">√ </w:t>
+      </w:r>
+      <w:r>
+        <w:rPr>
+          <w:rFonts w:ascii="Arial" w:hAnsi="Arial" w:cs="Arial"/>
+          <w:color w:val="333333"/>
+          <w:lang w:val="en-US"/>
+        </w:rPr>
+        <w:t>z = Theta1 * x; a2 = sigmoid (z);</w:t>
+      </w:r>
+    </w:p>
+    <w:p>
+      <w:pPr>
+        <w:pStyle w:val="a4"/>
+        <w:shd w:val="clear" w:color="auto" w:fill="FFFFFF"/>
+        <w:spacing w:before="0" w:beforeAutospacing="0" w:line="300" w:lineRule="atLeast"/>
+        <w:rPr>
+          <w:rFonts w:ascii="Arial" w:eastAsia="Times New Roman" w:hAnsi="Arial" w:cs="Arial"/>
+          <w:color w:val="00B050"/>
+          <w:sz w:val="28"/>
+          <w:szCs w:val="28"/>
+          <w:lang w:val="en-US" w:eastAsia="uk-UA"/>
+        </w:rPr>
+      </w:pPr>
+      <w:r>
+        <w:rPr>
+          <w:rFonts w:ascii="Arial" w:eastAsia="Times New Roman" w:hAnsi="Arial" w:cs="Arial"/>
+          <w:color w:val="FF0000"/>
+          <w:lang w:val="en-US" w:eastAsia="uk-UA"/>
+        </w:rPr>
+        <w:t>X</w:t>
+      </w:r>
+      <w:r>
+        <w:rPr>
+          <w:rFonts w:ascii="Arial" w:eastAsia="Times New Roman" w:hAnsi="Arial" w:cs="Arial"/>
+          <w:color w:val="00B050"/>
+          <w:sz w:val="28"/>
+          <w:szCs w:val="28"/>
+          <w:lang w:val="en-US" w:eastAsia="uk-UA"/>
         </w:rPr>
         <w:t xml:space="preserve"> </w:t>
       </w:r>
-      <w:proofErr w:type="spellStart"/>
-      <w:r>
-        <w:rPr>
-          <w:rFonts w:ascii="Arial" w:eastAsia="Times New Roman" w:hAnsi="Arial" w:cs="Arial"/>
-          <w:color w:val="333333"/>
-          <w:sz w:val="21"/>
-          <w:szCs w:val="21"/>
-          <w:shd w:val="clear" w:color="auto" w:fill="FFFFFF"/>
-          <w:lang w:eastAsia="ru-RU"/>
-        </w:rPr>
-        <w:t>that</w:t>
-      </w:r>
-      <w:proofErr w:type="spellEnd"/>
-      <w:r>
-        <w:rPr>
-          <w:rFonts w:ascii="Arial" w:eastAsia="Times New Roman" w:hAnsi="Arial" w:cs="Arial"/>
-          <w:color w:val="333333"/>
-          <w:sz w:val="21"/>
-          <w:szCs w:val="21"/>
-          <w:shd w:val="clear" w:color="auto" w:fill="FFFFFF"/>
-          <w:lang w:eastAsia="ru-RU"/>
+      <w:r>
+        <w:rPr>
+          <w:rFonts w:ascii="Arial" w:hAnsi="Arial" w:cs="Arial"/>
+          <w:color w:val="333333"/>
+          <w:lang w:val="en-US"/>
+        </w:rPr>
+        <w:t>a2 = sigmoid (x * Theta1);</w:t>
+      </w:r>
+    </w:p>
+    <w:p>
+      <w:pPr>
+        <w:pStyle w:val="a4"/>
+        <w:shd w:val="clear" w:color="auto" w:fill="FFFFFF"/>
+        <w:spacing w:before="0" w:beforeAutospacing="0" w:line="300" w:lineRule="atLeast"/>
+        <w:rPr>
+          <w:rFonts w:ascii="Arial" w:hAnsi="Arial" w:cs="Arial"/>
+          <w:color w:val="333333"/>
+          <w:lang w:val="en-US"/>
+        </w:rPr>
+      </w:pPr>
+      <w:r>
+        <w:rPr>
+          <w:rFonts w:ascii="Arial" w:eastAsia="Times New Roman" w:hAnsi="Arial" w:cs="Arial"/>
+          <w:color w:val="FF0000"/>
+          <w:lang w:val="en-US" w:eastAsia="uk-UA"/>
+        </w:rPr>
+        <w:t>X</w:t>
+      </w:r>
+      <w:r>
+        <w:rPr>
+          <w:rFonts w:ascii="Arial" w:eastAsia="Times New Roman" w:hAnsi="Arial" w:cs="Arial"/>
+          <w:color w:val="00B050"/>
+          <w:sz w:val="28"/>
+          <w:szCs w:val="28"/>
+          <w:lang w:val="en-US" w:eastAsia="uk-UA"/>
         </w:rPr>
         <w:t xml:space="preserve"> </w:t>
       </w:r>
-      <w:proofErr w:type="spellStart"/>
-      <w:r>
-        <w:rPr>
-          <w:rFonts w:ascii="Arial" w:eastAsia="Times New Roman" w:hAnsi="Arial" w:cs="Arial"/>
-          <w:color w:val="333333"/>
-          <w:sz w:val="21"/>
-          <w:szCs w:val="21"/>
-          <w:shd w:val="clear" w:color="auto" w:fill="FFFFFF"/>
-          <w:lang w:eastAsia="ru-RU"/>
-        </w:rPr>
-        <w:t>apply</w:t>
-      </w:r>
-      <w:proofErr w:type="spellEnd"/>
-      <w:r>
-        <w:rPr>
-          <w:rFonts w:ascii="Arial" w:eastAsia="Times New Roman" w:hAnsi="Arial" w:cs="Arial"/>
-          <w:color w:val="333333"/>
-          <w:sz w:val="21"/>
-          <w:szCs w:val="21"/>
-          <w:shd w:val="clear" w:color="auto" w:fill="FFFFFF"/>
-          <w:lang w:eastAsia="ru-RU"/>
-        </w:rPr>
-        <w:t>.</w:t>
-      </w:r>
-    </w:p>
-    <w:bookmarkEnd w:id="0"/>
-    <w:p/>
+      <w:r>
+        <w:rPr>
+          <w:rFonts w:ascii="Arial" w:hAnsi="Arial" w:cs="Arial"/>
+          <w:color w:val="333333"/>
+          <w:lang w:val="en-US"/>
+        </w:rPr>
+        <w:t>a2 = sigmoid (Theta2 * x);</w:t>
+      </w:r>
+    </w:p>
+    <w:p>
+      <w:pPr>
+        <w:pStyle w:val="a4"/>
+        <w:shd w:val="clear" w:color="auto" w:fill="FFFFFF"/>
+        <w:spacing w:before="0" w:beforeAutospacing="0" w:line="300" w:lineRule="atLeast"/>
+        <w:rPr>
+          <w:rFonts w:ascii="Arial" w:hAnsi="Arial" w:cs="Arial"/>
+          <w:color w:val="333333"/>
+          <w:lang w:val="en-US"/>
+        </w:rPr>
+      </w:pPr>
+      <w:r>
+        <w:rPr>
+          <w:rFonts w:ascii="Arial" w:eastAsia="Times New Roman" w:hAnsi="Arial" w:cs="Arial"/>
+          <w:color w:val="FF0000"/>
+          <w:lang w:val="en-US" w:eastAsia="uk-UA"/>
+        </w:rPr>
+        <w:t>X</w:t>
+      </w:r>
+      <w:r>
+        <w:rPr>
+          <w:rFonts w:ascii="Arial" w:eastAsia="Times New Roman" w:hAnsi="Arial" w:cs="Arial"/>
+          <w:color w:val="00B050"/>
+          <w:sz w:val="28"/>
+          <w:szCs w:val="28"/>
+          <w:lang w:val="en-US" w:eastAsia="uk-UA"/>
+        </w:rPr>
+        <w:t xml:space="preserve"> </w:t>
+      </w:r>
+      <w:r>
+        <w:rPr>
+          <w:rFonts w:ascii="Arial" w:hAnsi="Arial" w:cs="Arial"/>
+          <w:color w:val="333333"/>
+          <w:lang w:val="en-US"/>
+        </w:rPr>
+        <w:t>z = sigmoid(x); a2 = sigmoid (Theta1 * z);</w:t>
+      </w:r>
+    </w:p>
+    <w:p>
+      <w:pPr>
+        <w:shd w:val="clear" w:color="auto" w:fill="FFFFFF"/>
+        <w:spacing w:after="300" w:line="300" w:lineRule="atLeast"/>
+        <w:rPr>
+          <w:rFonts w:ascii="Arial" w:eastAsia="Times New Roman" w:hAnsi="Arial" w:cs="Arial"/>
+          <w:color w:val="4472C4" w:themeColor="accent1"/>
+          <w:lang w:val="en-US" w:eastAsia="uk-UA"/>
+        </w:rPr>
+      </w:pPr>
+      <w:r>
+        <w:rPr>
+          <w:rFonts w:ascii="Arial" w:eastAsia="Times New Roman" w:hAnsi="Arial" w:cs="Arial"/>
+          <w:color w:val="4472C4" w:themeColor="accent1"/>
+          <w:lang w:val="en-US" w:eastAsia="uk-UA"/>
+        </w:rPr>
+        <w:t>Q.</w:t>
+      </w:r>
+    </w:p>
+    <w:p>
+      <w:pPr>
+        <w:shd w:val="clear" w:color="auto" w:fill="FFFFFF"/>
+        <w:spacing w:after="300" w:line="300" w:lineRule="atLeast"/>
+        <w:rPr>
+          <w:rFonts w:ascii="Arial" w:eastAsia="Times New Roman" w:hAnsi="Arial" w:cs="Arial"/>
+          <w:color w:val="4472C4" w:themeColor="accent1"/>
+          <w:lang w:val="en-US" w:eastAsia="uk-UA"/>
+        </w:rPr>
+      </w:pPr>
+      <w:r>
+        <w:rPr>
+          <w:rFonts w:ascii="Arial" w:eastAsia="Times New Roman" w:hAnsi="Arial" w:cs="Arial"/>
+          <w:color w:val="4472C4" w:themeColor="accent1"/>
+          <w:lang w:val="en-US" w:eastAsia="uk-UA"/>
+        </w:rPr>
+        <w:t xml:space="preserve"> </w:t>
+      </w:r>
+      <w:r>
+        <w:rPr>
+          <w:rFonts w:ascii="Arial" w:eastAsia="Times New Roman" w:hAnsi="Arial" w:cs="Arial"/>
+          <w:noProof/>
+          <w:color w:val="4472C4" w:themeColor="accent1"/>
+        </w:rPr>
+        <w:drawing>
+          <wp:inline distT="0" distB="0" distL="0" distR="0" wp14:anchorId="32055349" wp14:editId="277B3642">
+            <wp:extent cx="4677629" cy="3495040"/>
+            <wp:effectExtent l="0" t="0" r="0" b="10160"/>
+            <wp:docPr id="6" name="Рисунок 6" descr="../../../../../../Desktop/Снимок%20экрана%202017-10-21%20в%201"/>
+            <wp:cNvGraphicFramePr>
+              <a:graphicFrameLocks xmlns:a="http://schemas.openxmlformats.org/drawingml/2006/main" noChangeAspect="1"/>
+            </wp:cNvGraphicFramePr>
+            <a:graphic xmlns:a="http://schemas.openxmlformats.org/drawingml/2006/main">
+              <a:graphicData uri="http://schemas.openxmlformats.org/drawingml/2006/picture">
+                <pic:pic xmlns:pic="http://schemas.openxmlformats.org/drawingml/2006/picture">
+                  <pic:nvPicPr>
+                    <pic:cNvPr id="0" name="Picture 2" descr="../../../../../../Desktop/Снимок%20экрана%202017-10-21%20в%201"/>
+                    <pic:cNvPicPr>
+                      <a:picLocks noChangeAspect="1" noChangeArrowheads="1"/>
+                    </pic:cNvPicPr>
+                  </pic:nvPicPr>
+                  <pic:blipFill>
+                    <a:blip r:embed="rId8">
+                      <a:extLst>
+                        <a:ext uri="{28A0092B-C50C-407E-A947-70E740481C1C}">
+                          <a14:useLocalDpi xmlns:a14="http://schemas.microsoft.com/office/drawing/2010/main" val="0"/>
+                        </a:ext>
+                      </a:extLst>
+                    </a:blip>
+                    <a:srcRect/>
+                    <a:stretch>
+                      <a:fillRect/>
+                    </a:stretch>
+                  </pic:blipFill>
+                  <pic:spPr bwMode="auto">
+                    <a:xfrm>
+                      <a:off x="0" y="0"/>
+                      <a:ext cx="4681257" cy="3497751"/>
+                    </a:xfrm>
+                    <a:prstGeom prst="rect">
+                      <a:avLst/>
+                    </a:prstGeom>
+                    <a:noFill/>
+                    <a:ln>
+                      <a:noFill/>
+                    </a:ln>
+                  </pic:spPr>
+                </pic:pic>
+              </a:graphicData>
+            </a:graphic>
+          </wp:inline>
+        </w:drawing>
+      </w:r>
+    </w:p>
+    <w:p>
+      <w:pPr>
+        <w:shd w:val="clear" w:color="auto" w:fill="FFFFFF"/>
+        <w:spacing w:after="300" w:line="300" w:lineRule="atLeast"/>
+        <w:rPr>
+          <w:rFonts w:ascii="Arial" w:eastAsia="Times New Roman" w:hAnsi="Arial" w:cs="Arial"/>
+          <w:color w:val="4472C4" w:themeColor="accent1"/>
+          <w:lang w:val="en-US" w:eastAsia="uk-UA"/>
+        </w:rPr>
+      </w:pPr>
+    </w:p>
+    <w:p>
+      <w:pPr>
+        <w:pStyle w:val="a4"/>
+        <w:shd w:val="clear" w:color="auto" w:fill="FFFFFF"/>
+        <w:spacing w:before="0" w:beforeAutospacing="0" w:line="300" w:lineRule="atLeast"/>
+        <w:rPr>
+          <w:rFonts w:ascii="Arial" w:hAnsi="Arial" w:cs="Arial"/>
+          <w:color w:val="333333"/>
+          <w:lang w:val="en-US"/>
+        </w:rPr>
+      </w:pPr>
+      <w:r>
+        <w:rPr>
+          <w:rFonts w:ascii="Arial" w:eastAsia="Times New Roman" w:hAnsi="Arial" w:cs="Arial"/>
+          <w:color w:val="00B050"/>
+          <w:sz w:val="28"/>
+          <w:szCs w:val="28"/>
+          <w:lang w:val="en-US" w:eastAsia="uk-UA"/>
+        </w:rPr>
+        <w:t xml:space="preserve">√ </w:t>
+      </w:r>
+      <w:r>
+        <w:rPr>
+          <w:rFonts w:ascii="Arial" w:hAnsi="Arial" w:cs="Arial"/>
+          <w:color w:val="333333"/>
+          <w:lang w:val="en-US"/>
+        </w:rPr>
+        <w:t>It will stay the same.</w:t>
+      </w:r>
+    </w:p>
+    <w:p>
+      <w:pPr>
+        <w:shd w:val="clear" w:color="auto" w:fill="FFFFFF"/>
+        <w:spacing w:after="300" w:line="300" w:lineRule="atLeast"/>
+        <w:rPr>
+          <w:rFonts w:ascii="Arial" w:eastAsia="Times New Roman" w:hAnsi="Arial" w:cs="Arial"/>
+          <w:color w:val="4472C4" w:themeColor="accent1"/>
+          <w:lang w:val="en-US" w:eastAsia="uk-UA"/>
+        </w:rPr>
+      </w:pPr>
+    </w:p>
     <w:sectPr>
       <w:pgSz w:w="16840" w:h="11900" w:orient="landscape"/>
       <w:pgMar w:top="1701" w:right="1134" w:bottom="850" w:left="1134" w:header="708" w:footer="708" w:gutter="0"/>
@@ -774,6 +2076,11 @@
   <w:style w:type="paragraph" w:default="1" w:styleId="a">
     <w:name w:val="Normal"/>
     <w:qFormat/>
+    <w:rsid w:val="0039508D"/>
+    <w:rPr>
+      <w:rFonts w:ascii="Times New Roman" w:hAnsi="Times New Roman" w:cs="Times New Roman"/>
+      <w:lang w:eastAsia="ru-RU"/>
+    </w:rPr>
   </w:style>
   <w:style w:type="paragraph" w:styleId="1">
     <w:name w:val="heading 1"/>
@@ -794,6 +2101,7 @@
       <w:color w:val="2F5496" w:themeColor="accent1" w:themeShade="BF"/>
       <w:sz w:val="32"/>
       <w:szCs w:val="32"/>
+      <w:lang w:eastAsia="en-US"/>
     </w:rPr>
   </w:style>
   <w:style w:type="character" w:default="1" w:styleId="a0">
@@ -858,6 +2166,31 @@
         <w:right w:w="108" w:type="dxa"/>
       </w:tblCellMar>
     </w:tblPr>
+  </w:style>
+  <w:style w:type="paragraph" w:styleId="a4">
+    <w:name w:val="Normal (Web)"/>
+    <w:basedOn w:val="a"/>
+    <w:uiPriority w:val="99"/>
+    <w:unhideWhenUsed/>
+    <w:rsid w:val="008329E1"/>
+    <w:pPr>
+      <w:spacing w:before="100" w:beforeAutospacing="1" w:after="100" w:afterAutospacing="1"/>
+    </w:pPr>
+  </w:style>
+  <w:style w:type="character" w:customStyle="1" w:styleId="mi">
+    <w:name w:val="mi"/>
+    <w:basedOn w:val="a0"/>
+    <w:rsid w:val="008329E1"/>
+  </w:style>
+  <w:style w:type="character" w:customStyle="1" w:styleId="mo">
+    <w:name w:val="mo"/>
+    <w:basedOn w:val="a0"/>
+    <w:rsid w:val="008329E1"/>
+  </w:style>
+  <w:style w:type="character" w:customStyle="1" w:styleId="mn">
+    <w:name w:val="mn"/>
+    <w:basedOn w:val="a0"/>
+    <w:rsid w:val="008329E1"/>
   </w:style>
 </w:styles>
 </file>

</xml_diff>